<commit_message>
add one image to report
</commit_message>
<xml_diff>
--- a/data-structure/experiment 1/数据结构实验1-胡诚皓.docx
+++ b/data-structure/experiment 1/数据结构实验1-胡诚皓.docx
@@ -3026,7 +3026,7 @@
           </mc:Choice>
           <mc:Fallback>
             <w:pict>
-              <v:shape id="_x0000_s1026" o:spid="_x0000_s1026" o:spt="202" type="#_x0000_t202" style="position:absolute;left:0pt;margin-left:184.9pt;margin-top:92.75pt;height:36.05pt;width:84.1pt;z-index:251666432;mso-width-relative:page;mso-height-relative:page;" filled="f" stroked="f" coordsize="21600,21600" o:gfxdata="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">
+              <v:shape id="_x0000_s1026" o:spid="_x0000_s1026" o:spt="202" type="#_x0000_t202" style="position:absolute;left:0pt;margin-left:184.9pt;margin-top:92.75pt;height:36.05pt;width:84.1pt;z-index:251666432;mso-width-relative:page;mso-height-relative:page;" filled="f" stroked="f" coordsize="21600,21600" o:gfxdata="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">
                 <v:fill on="f" focussize="0,0"/>
                 <v:stroke on="f" weight="0.5pt"/>
                 <v:imagedata o:title=""/>
@@ -3246,7 +3246,7 @@
           </mc:Choice>
           <mc:Fallback>
             <w:pict>
-              <v:shape id="_x0000_s1026" o:spid="_x0000_s1026" o:spt="202" type="#_x0000_t202" style="position:absolute;left:0pt;margin-left:3.5pt;margin-top:134.3pt;height:36.05pt;width:84.1pt;z-index:251665408;mso-width-relative:page;mso-height-relative:page;" filled="f" stroked="f" coordsize="21600,21600" o:gfxdata="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">
+              <v:shape id="_x0000_s1026" o:spid="_x0000_s1026" o:spt="202" type="#_x0000_t202" style="position:absolute;left:0pt;margin-left:3.5pt;margin-top:134.3pt;height:36.05pt;width:84.1pt;z-index:251665408;mso-width-relative:page;mso-height-relative:page;" filled="f" stroked="f" coordsize="21600,21600" o:gfxdata="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">
                 <v:fill on="f" focussize="0,0"/>
                 <v:stroke on="f" weight="0.5pt"/>
                 <v:imagedata o:title=""/>
@@ -3804,7 +3804,7 @@
           </mc:Choice>
           <mc:Fallback>
             <w:pict>
-              <v:shape id="_x0000_s1026" o:spid="_x0000_s1026" o:spt="202" type="#_x0000_t202" style="position:absolute;left:0pt;margin-left:9.9pt;margin-top:30.45pt;height:36.05pt;width:84.1pt;z-index:251667456;mso-width-relative:page;mso-height-relative:page;" filled="f" stroked="f" coordsize="21600,21600" o:gfxdata="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">
+              <v:shape id="_x0000_s1026" o:spid="_x0000_s1026" o:spt="202" type="#_x0000_t202" style="position:absolute;left:0pt;margin-left:9.9pt;margin-top:30.45pt;height:36.05pt;width:84.1pt;z-index:251667456;mso-width-relative:page;mso-height-relative:page;" filled="f" stroked="f" coordsize="21600,21600" o:gfxdata="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">
                 <v:fill on="f" focussize="0,0"/>
                 <v:stroke on="f" weight="0.5pt"/>
                 <v:imagedata o:title=""/>
@@ -4048,7 +4048,7 @@
           <w:lang w:eastAsia="zh-CN"/>
         </w:rPr>
         <w:object>
-          <v:shape id="_x0000_i1029" o:spt="75" type="#_x0000_t75" style="height:25.2pt;width:41.3pt;" o:ole="t" filled="f" o:preferrelative="t" stroked="f" coordsize="21600,21600">
+          <v:shape id="_x0000_i1025" o:spt="75" type="#_x0000_t75" style="height:25.2pt;width:41.3pt;" o:ole="t" filled="f" o:preferrelative="t" stroked="f" coordsize="21600,21600">
             <v:path/>
             <v:fill on="f" focussize="0,0"/>
             <v:stroke on="f"/>
@@ -4057,7 +4057,7 @@
             <w10:wrap type="none"/>
             <w10:anchorlock/>
           </v:shape>
-          <o:OLEObject Type="Embed" ProgID="Package" ShapeID="_x0000_i1029" DrawAspect="Icon" ObjectID="_1468075725" r:id="rId17">
+          <o:OLEObject Type="Embed" ProgID="Package" ShapeID="_x0000_i1025" DrawAspect="Icon" ObjectID="_1468075725" r:id="rId17">
             <o:LockedField>false</o:LockedField>
           </o:OLEObject>
         </w:object>
@@ -5006,6 +5006,7 @@
       <w:pPr>
         <w:pStyle w:val="15"/>
         <w:numPr>
+          <w:ilvl w:val="0"/>
           <w:numId w:val="0"/>
         </w:numPr>
         <w:bidi w:val="0"/>
@@ -5022,7 +5023,7 @@
           <w:lang w:val="en-US" w:eastAsia="zh-CN"/>
         </w:rPr>
         <w:object>
-          <v:shape id="_x0000_i1030" o:spt="75" type="#_x0000_t75" style="height:32.8pt;width:54pt;" o:ole="t" filled="f" o:preferrelative="t" stroked="f" coordsize="21600,21600">
+          <v:shape id="_x0000_i1026" o:spt="75" type="#_x0000_t75" style="height:32.8pt;width:54pt;" o:ole="t" filled="f" o:preferrelative="t" stroked="f" coordsize="21600,21600">
             <v:path/>
             <v:fill on="f" focussize="0,0"/>
             <v:stroke on="f"/>
@@ -5031,7 +5032,7 @@
             <w10:wrap type="none"/>
             <w10:anchorlock/>
           </v:shape>
-          <o:OLEObject Type="Embed" ProgID="Package" ShapeID="_x0000_i1030" DrawAspect="Icon" ObjectID="_1468075726" r:id="rId19">
+          <o:OLEObject Type="Embed" ProgID="Package" ShapeID="_x0000_i1026" DrawAspect="Icon" ObjectID="_1468075726" r:id="rId19">
             <o:LockedField>false</o:LockedField>
           </o:OLEObject>
         </w:object>
@@ -5761,7 +5762,7 @@
           <w:lang w:eastAsia="zh-CN"/>
         </w:rPr>
         <w:object>
-          <v:shape id="_x0000_i1031" o:spt="75" type="#_x0000_t75" style="height:32.3pt;width:54pt;" o:ole="t" filled="f" o:preferrelative="t" stroked="f" coordsize="21600,21600">
+          <v:shape id="_x0000_i1027" o:spt="75" type="#_x0000_t75" style="height:32.3pt;width:54pt;" o:ole="t" filled="f" o:preferrelative="t" stroked="f" coordsize="21600,21600">
             <v:path/>
             <v:fill on="f" focussize="0,0"/>
             <v:stroke on="f"/>
@@ -5770,7 +5771,7 @@
             <w10:wrap type="none"/>
             <w10:anchorlock/>
           </v:shape>
-          <o:OLEObject Type="Embed" ProgID="Package" ShapeID="_x0000_i1031" DrawAspect="Icon" ObjectID="_1468075727" r:id="rId21">
+          <o:OLEObject Type="Embed" ProgID="Package" ShapeID="_x0000_i1027" DrawAspect="Icon" ObjectID="_1468075727" r:id="rId21">
             <o:LockedField>false</o:LockedField>
           </o:OLEObject>
         </w:object>
@@ -6489,6 +6490,7 @@
       <w:pPr>
         <w:pStyle w:val="15"/>
         <w:numPr>
+          <w:ilvl w:val="0"/>
           <w:numId w:val="7"/>
         </w:numPr>
         <w:bidi w:val="0"/>
@@ -6521,7 +6523,7 @@
           <w:lang w:eastAsia="zh-CN"/>
         </w:rPr>
         <w:object>
-          <v:shape id="_x0000_i1032" o:spt="75" type="#_x0000_t75" style="height:38.35pt;width:61.35pt;" o:ole="t" filled="f" o:preferrelative="t" stroked="f" coordsize="21600,21600">
+          <v:shape id="_x0000_i1028" o:spt="75" type="#_x0000_t75" style="height:38.35pt;width:61.35pt;" o:ole="t" filled="f" o:preferrelative="t" stroked="f" coordsize="21600,21600">
             <v:path/>
             <v:fill on="f" focussize="0,0"/>
             <v:stroke on="f"/>
@@ -6530,7 +6532,7 @@
             <w10:wrap type="none"/>
             <w10:anchorlock/>
           </v:shape>
-          <o:OLEObject Type="Embed" ProgID="Package" ShapeID="_x0000_i1032" DrawAspect="Icon" ObjectID="_1468075728" r:id="rId23">
+          <o:OLEObject Type="Embed" ProgID="Package" ShapeID="_x0000_i1028" DrawAspect="Icon" ObjectID="_1468075728" r:id="rId23">
             <o:LockedField>false</o:LockedField>
           </o:OLEObject>
         </w:object>
@@ -7048,6 +7050,7 @@
       <w:pPr>
         <w:pStyle w:val="15"/>
         <w:numPr>
+          <w:ilvl w:val="0"/>
           <w:numId w:val="2"/>
         </w:numPr>
         <w:bidi w:val="0"/>
@@ -7067,6 +7070,7 @@
     <w:p>
       <w:pPr>
         <w:numPr>
+          <w:ilvl w:val="0"/>
           <w:numId w:val="0"/>
         </w:numPr>
         <w:rPr>
@@ -7083,7 +7087,7 @@
           <w:lang w:eastAsia="zh-CN"/>
         </w:rPr>
         <w:object>
-          <v:shape id="_x0000_i1033" o:spt="75" type="#_x0000_t75" style="height:37.95pt;width:60.65pt;" o:ole="t" filled="f" o:preferrelative="t" stroked="f" coordsize="21600,21600">
+          <v:shape id="_x0000_i1029" o:spt="75" type="#_x0000_t75" style="height:37.95pt;width:60.65pt;" o:ole="t" filled="f" o:preferrelative="t" stroked="f" coordsize="21600,21600">
             <v:path/>
             <v:fill on="f" focussize="0,0"/>
             <v:stroke on="f"/>
@@ -7092,7 +7096,7 @@
             <w10:wrap type="none"/>
             <w10:anchorlock/>
           </v:shape>
-          <o:OLEObject Type="Embed" ProgID="Package" ShapeID="_x0000_i1033" DrawAspect="Icon" ObjectID="_1468075729" r:id="rId25">
+          <o:OLEObject Type="Embed" ProgID="Package" ShapeID="_x0000_i1029" DrawAspect="Icon" ObjectID="_1468075729" r:id="rId25">
             <o:LockedField>false</o:LockedField>
           </o:OLEObject>
         </w:object>
@@ -9043,6 +9047,7 @@
       <w:pPr>
         <w:pStyle w:val="15"/>
         <w:numPr>
+          <w:ilvl w:val="0"/>
           <w:numId w:val="8"/>
         </w:numPr>
         <w:bidi w:val="0"/>
@@ -9074,7 +9079,7 @@
           <w:lang w:val="en-US" w:eastAsia="zh-CN"/>
         </w:rPr>
         <w:object>
-          <v:shape id="_x0000_i1034" o:spt="75" type="#_x0000_t75" style="height:38.75pt;width:62.8pt;" o:ole="t" filled="f" o:preferrelative="t" stroked="f" coordsize="21600,21600">
+          <v:shape id="_x0000_i1030" o:spt="75" type="#_x0000_t75" style="height:38.75pt;width:62.8pt;" o:ole="t" filled="f" o:preferrelative="t" stroked="f" coordsize="21600,21600">
             <v:path/>
             <v:fill on="f" focussize="0,0"/>
             <v:stroke on="f"/>
@@ -9083,7 +9088,7 @@
             <w10:wrap type="none"/>
             <w10:anchorlock/>
           </v:shape>
-          <o:OLEObject Type="Embed" ProgID="Package" ShapeID="_x0000_i1034" DrawAspect="Icon" ObjectID="_1468075730" r:id="rId27">
+          <o:OLEObject Type="Embed" ProgID="Package" ShapeID="_x0000_i1030" DrawAspect="Icon" ObjectID="_1468075730" r:id="rId27">
             <o:LockedField>false</o:LockedField>
           </o:OLEObject>
         </w:object>
@@ -9620,6 +9625,7 @@
       <w:pPr>
         <w:pStyle w:val="15"/>
         <w:numPr>
+          <w:ilvl w:val="0"/>
           <w:numId w:val="8"/>
         </w:numPr>
         <w:bidi w:val="0"/>
@@ -9651,7 +9657,7 @@
           <w:lang w:val="en-US" w:eastAsia="zh-CN"/>
         </w:rPr>
         <w:object>
-          <v:shape id="_x0000_i1036" o:spt="75" alt="" type="#_x0000_t75" style="height:36.75pt;width:63.4pt;" o:ole="t" filled="f" o:preferrelative="t" stroked="f" coordsize="21600,21600">
+          <v:shape id="_x0000_i1031" o:spt="75" type="#_x0000_t75" style="height:36.75pt;width:63.4pt;" o:ole="t" filled="f" o:preferrelative="t" stroked="f" coordsize="21600,21600">
             <v:path/>
             <v:fill on="f" focussize="0,0"/>
             <v:stroke on="f"/>
@@ -9660,7 +9666,7 @@
             <w10:wrap type="none"/>
             <w10:anchorlock/>
           </v:shape>
-          <o:OLEObject Type="Embed" ProgID="Package" ShapeID="_x0000_i1036" DrawAspect="Icon" ObjectID="_1468075731" r:id="rId29">
+          <o:OLEObject Type="Embed" ProgID="Package" ShapeID="_x0000_i1031" DrawAspect="Icon" ObjectID="_1468075731" r:id="rId29">
             <o:LockedField>false</o:LockedField>
           </o:OLEObject>
         </w:object>
@@ -10121,8 +10127,6 @@
           <w:lang w:val="en-US" w:eastAsia="zh-CN"/>
         </w:rPr>
       </w:pPr>
-      <w:bookmarkStart w:id="0" w:name="_GoBack"/>
-      <w:bookmarkEnd w:id="0"/>
     </w:p>
     <w:p>
       <w:pPr>
@@ -10380,11 +10384,75 @@
         <w:snapToGrid/>
         <w:spacing w:line="240" w:lineRule="auto"/>
         <w:textAlignment w:val="auto"/>
-        <w:rPr>
-          <w:rFonts w:hint="default"/>
-          <w:lang w:val="en-US" w:eastAsia="zh-CN"/>
-        </w:rPr>
-      </w:pPr>
+      </w:pPr>
+      <w:r>
+        <w:drawing>
+          <wp:inline distT="0" distB="0" distL="114300" distR="114300">
+            <wp:extent cx="5269230" cy="704850"/>
+            <wp:effectExtent l="0" t="0" r="3810" b="11430"/>
+            <wp:docPr id="10" name="图片 8"/>
+            <wp:cNvGraphicFramePr>
+              <a:graphicFrameLocks xmlns:a="http://schemas.openxmlformats.org/drawingml/2006/main" noChangeAspect="1"/>
+            </wp:cNvGraphicFramePr>
+            <a:graphic xmlns:a="http://schemas.openxmlformats.org/drawingml/2006/main">
+              <a:graphicData uri="http://schemas.openxmlformats.org/drawingml/2006/picture">
+                <pic:pic xmlns:pic="http://schemas.openxmlformats.org/drawingml/2006/picture">
+                  <pic:nvPicPr>
+                    <pic:cNvPr id="10" name="图片 8"/>
+                    <pic:cNvPicPr>
+                      <a:picLocks noChangeAspect="1"/>
+                    </pic:cNvPicPr>
+                  </pic:nvPicPr>
+                  <pic:blipFill>
+                    <a:blip r:embed="rId31"/>
+                    <a:stretch>
+                      <a:fillRect/>
+                    </a:stretch>
+                  </pic:blipFill>
+                  <pic:spPr>
+                    <a:xfrm>
+                      <a:off x="0" y="0"/>
+                      <a:ext cx="5269230" cy="704850"/>
+                    </a:xfrm>
+                    <a:prstGeom prst="rect">
+                      <a:avLst/>
+                    </a:prstGeom>
+                    <a:noFill/>
+                    <a:ln>
+                      <a:noFill/>
+                    </a:ln>
+                  </pic:spPr>
+                </pic:pic>
+              </a:graphicData>
+            </a:graphic>
+          </wp:inline>
+        </w:drawing>
+      </w:r>
+    </w:p>
+    <w:p>
+      <w:pPr>
+        <w:keepNext w:val="0"/>
+        <w:keepLines w:val="0"/>
+        <w:pageBreakBefore w:val="0"/>
+        <w:widowControl w:val="0"/>
+        <w:kinsoku/>
+        <w:wordWrap/>
+        <w:overflowPunct/>
+        <w:topLinePunct w:val="0"/>
+        <w:autoSpaceDE/>
+        <w:autoSpaceDN/>
+        <w:bidi w:val="0"/>
+        <w:adjustRightInd/>
+        <w:snapToGrid/>
+        <w:spacing w:line="240" w:lineRule="auto"/>
+        <w:textAlignment w:val="auto"/>
+        <w:rPr>
+          <w:rFonts w:hint="default"/>
+          <w:lang w:val="en-US" w:eastAsia="zh-CN"/>
+        </w:rPr>
+      </w:pPr>
+      <w:bookmarkStart w:id="0" w:name="_GoBack"/>
+      <w:bookmarkEnd w:id="0"/>
     </w:p>
     <w:p>
       <w:pPr>
@@ -10585,7 +10653,7 @@
                     </pic:cNvPicPr>
                   </pic:nvPicPr>
                   <pic:blipFill>
-                    <a:blip r:embed="rId31"/>
+                    <a:blip r:embed="rId32"/>
                     <a:srcRect b="-4828"/>
                     <a:stretch>
                       <a:fillRect/>
@@ -10777,7 +10845,7 @@
                     </pic:cNvPicPr>
                   </pic:nvPicPr>
                   <pic:blipFill>
-                    <a:blip r:embed="rId32"/>
+                    <a:blip r:embed="rId33"/>
                     <a:stretch>
                       <a:fillRect/>
                     </a:stretch>
@@ -10824,6 +10892,7 @@
       <w:pPr>
         <w:pStyle w:val="15"/>
         <w:numPr>
+          <w:ilvl w:val="0"/>
           <w:numId w:val="11"/>
         </w:numPr>
         <w:bidi w:val="0"/>
@@ -11174,7 +11243,7 @@
                     </pic:cNvPicPr>
                   </pic:nvPicPr>
                   <pic:blipFill>
-                    <a:blip r:embed="rId33"/>
+                    <a:blip r:embed="rId34"/>
                     <a:stretch>
                       <a:fillRect/>
                     </a:stretch>
@@ -11209,6 +11278,7 @@
       <w:pPr>
         <w:pStyle w:val="15"/>
         <w:numPr>
+          <w:ilvl w:val="0"/>
           <w:numId w:val="8"/>
         </w:numPr>
         <w:bidi w:val="0"/>
@@ -11423,7 +11493,7 @@
                     </pic:cNvPicPr>
                   </pic:nvPicPr>
                   <pic:blipFill>
-                    <a:blip r:embed="rId34"/>
+                    <a:blip r:embed="rId35"/>
                     <a:stretch>
                       <a:fillRect/>
                     </a:stretch>
@@ -11475,6 +11545,7 @@
       <w:pPr>
         <w:pStyle w:val="15"/>
         <w:numPr>
+          <w:ilvl w:val="0"/>
           <w:numId w:val="12"/>
         </w:numPr>
         <w:bidi w:val="0"/>
@@ -11912,7 +11983,7 @@
                     </pic:cNvPicPr>
                   </pic:nvPicPr>
                   <pic:blipFill>
-                    <a:blip r:embed="rId35"/>
+                    <a:blip r:embed="rId36"/>
                     <a:stretch>
                       <a:fillRect/>
                     </a:stretch>
@@ -11941,6 +12012,7 @@
       <w:pPr>
         <w:pStyle w:val="15"/>
         <w:numPr>
+          <w:ilvl w:val="0"/>
           <w:numId w:val="8"/>
         </w:numPr>
         <w:bidi w:val="0"/>
@@ -12257,7 +12329,7 @@
                     </pic:cNvPicPr>
                   </pic:nvPicPr>
                   <pic:blipFill>
-                    <a:blip r:embed="rId36"/>
+                    <a:blip r:embed="rId37"/>
                     <a:stretch>
                       <a:fillRect/>
                     </a:stretch>

</xml_diff>